<commit_message>
itt van baj nembaj marad
</commit_message>
<xml_diff>
--- a/A pálinka mesterei/amikellmeg.docx
+++ b/A pálinka mesterei/amikellmeg.docx
@@ -42,21 +42,6 @@
         </w:rPr>
         <w:t>Játék</w:t>
       </w:r>
-    </w:p>
-    <w:p>
-      <w:pPr>
-        <w:rPr>
-          <w:b/>
-        </w:rPr>
-      </w:pPr>
-      <w:r>
-        <w:rPr>
-          <w:b/>
-        </w:rPr>
-        <w:t xml:space="preserve"> </w:t>
-      </w:r>
-      <w:bookmarkStart w:id="0" w:name="_GoBack"/>
-      <w:bookmarkEnd w:id="0"/>
     </w:p>
     <w:p>
       <w:pPr>
@@ -132,6 +117,8 @@
         </w:rPr>
         <w:t>Rendelés</w:t>
       </w:r>
+      <w:bookmarkStart w:id="0" w:name="_GoBack"/>
+      <w:bookmarkEnd w:id="0"/>
     </w:p>
     <w:p>
       <w:pPr>

</xml_diff>

<commit_message>
word szerint is reszponzoiv a jtek szivesen rozsa levente
</commit_message>
<xml_diff>
--- a/A pálinka mesterei/amikellmeg.docx
+++ b/A pálinka mesterei/amikellmeg.docx
@@ -43,27 +43,8 @@
           <w:b/>
         </w:rPr>
       </w:pPr>
-      <w:r>
-        <w:rPr>
-          <w:b/>
-        </w:rPr>
-        <w:t xml:space="preserve"> </w:t>
-      </w:r>
-      <w:proofErr w:type="spellStart"/>
-      <w:r>
-        <w:rPr>
-          <w:b/>
-        </w:rPr>
-        <w:t>reszponziv</w:t>
-      </w:r>
-      <w:proofErr w:type="spellEnd"/>
-    </w:p>
-    <w:p>
-      <w:pPr>
-        <w:rPr>
-          <w:b/>
-        </w:rPr>
-      </w:pPr>
+      <w:bookmarkStart w:id="0" w:name="_GoBack"/>
+      <w:bookmarkEnd w:id="0"/>
       <w:r>
         <w:rPr>
           <w:b/>
@@ -175,8 +156,6 @@
           <w:sz w:val="24"/>
         </w:rPr>
       </w:pPr>
-      <w:bookmarkStart w:id="0" w:name="_GoBack"/>
-      <w:bookmarkEnd w:id="0"/>
     </w:p>
     <w:p>
       <w:pPr>

</xml_diff>

<commit_message>
jatek battya megkerdezi hogy tuz e a jatek
</commit_message>
<xml_diff>
--- a/A pálinka mesterei/amikellmeg.docx
+++ b/A pálinka mesterei/amikellmeg.docx
@@ -36,50 +36,15 @@
         </w:rPr>
         <w:t>Játék</w:t>
       </w:r>
+    </w:p>
+    <w:p>
+      <w:pPr>
+        <w:rPr>
+          <w:b/>
+        </w:rPr>
+      </w:pPr>
       <w:bookmarkStart w:id="0" w:name="_GoBack"/>
       <w:bookmarkEnd w:id="0"/>
-    </w:p>
-    <w:p>
-      <w:pPr>
-        <w:rPr>
-          <w:b/>
-        </w:rPr>
-      </w:pPr>
-      <w:proofErr w:type="spellStart"/>
-      <w:r>
-        <w:rPr>
-          <w:b/>
-        </w:rPr>
-        <w:t>Jatek</w:t>
-      </w:r>
-      <w:proofErr w:type="spellEnd"/>
-      <w:r>
-        <w:rPr>
-          <w:b/>
-        </w:rPr>
-        <w:t xml:space="preserve"> </w:t>
-      </w:r>
-      <w:proofErr w:type="spellStart"/>
-      <w:r>
-        <w:rPr>
-          <w:b/>
-        </w:rPr>
-        <w:t>alljon</w:t>
-      </w:r>
-      <w:proofErr w:type="spellEnd"/>
-      <w:r>
-        <w:rPr>
-          <w:b/>
-        </w:rPr>
-        <w:t xml:space="preserve"> meg és kérdezze meg el e szeretnéd kezdeni?</w:t>
-      </w:r>
-    </w:p>
-    <w:p>
-      <w:pPr>
-        <w:rPr>
-          <w:b/>
-        </w:rPr>
-      </w:pPr>
     </w:p>
     <w:p>
       <w:pPr>

</xml_diff>